<commit_message>
Mudei a ordem do Local mais perto da escolha do tupo de TCC.
</commit_message>
<xml_diff>
--- a/Material/SIS_TermoCompromisso.docx
+++ b/Material/SIS_TermoCompromisso.docx
@@ -563,7 +563,10 @@
               <w:spacing w:beforeLines="20" w:before="48" w:afterLines="20" w:after="48"/>
             </w:pPr>
             <w:r>
-              <w:t>Local:</w:t>
+              <w:t>Eixo</w:t>
+            </w:r>
+            <w:r>
+              <w:t>:</w:t>
             </w:r>
           </w:p>
         </w:tc>
@@ -606,7 +609,10 @@
               <w:spacing w:beforeLines="20" w:before="48" w:afterLines="20" w:after="48"/>
             </w:pPr>
             <w:r>
-              <w:t>Eixo:</w:t>
+              <w:t>Local</w:t>
+            </w:r>
+            <w:r>
+              <w:t>:</w:t>
             </w:r>
           </w:p>
         </w:tc>
@@ -947,7 +953,21 @@
                 <w:rStyle w:val="TERMO-item"/>
                 <w:u w:val="none"/>
               </w:rPr>
-              <w:t>o Problema (2.000 caracteres)</w:t>
+              <w:t>o Problema (</w:t>
+            </w:r>
+            <w:r>
+              <w:rPr>
+                <w:rStyle w:val="TERMO-item"/>
+                <w:u w:val="none"/>
+              </w:rPr>
+              <w:t xml:space="preserve">&lt; </w:t>
+            </w:r>
+            <w:r>
+              <w:rPr>
+                <w:rStyle w:val="TERMO-item"/>
+                <w:u w:val="none"/>
+              </w:rPr>
+              <w:t>2.000 caracteres)</w:t>
             </w:r>
           </w:p>
         </w:tc>
@@ -2079,6 +2099,67 @@
 </file>
 
 <file path=customXml/item1.xml><?xml version="1.0" encoding="utf-8"?>
+<?mso-contentType ?>
+<FormTemplates xmlns="http://schemas.microsoft.com/sharepoint/v3/contenttype/forms">
+  <Display>DocumentLibraryForm</Display>
+  <Edit>DocumentLibraryForm</Edit>
+  <New>DocumentLibraryForm</New>
+</FormTemplates>
+</file>
+
+<file path=customXml/item2.xml><?xml version="1.0" encoding="utf-8"?>
+<p:properties xmlns:p="http://schemas.microsoft.com/office/2006/metadata/properties" xmlns:xsi="http://www.w3.org/2001/XMLSchema-instance" xmlns:pc="http://schemas.microsoft.com/office/infopath/2007/PartnerControls">
+  <documentManagement>
+    <Has_Teacher_Only_SectionGroup xmlns="f8440490-6d1a-488a-8abf-48b89d0123a0" xsi:nil="true"/>
+    <NotebookType xmlns="f8440490-6d1a-488a-8abf-48b89d0123a0" xsi:nil="true"/>
+    <DefaultSectionNames xmlns="f8440490-6d1a-488a-8abf-48b89d0123a0" xsi:nil="true"/>
+    <Self_Registration_Enabled xmlns="f8440490-6d1a-488a-8abf-48b89d0123a0" xsi:nil="true"/>
+    <FolderType xmlns="f8440490-6d1a-488a-8abf-48b89d0123a0" xsi:nil="true"/>
+    <AppVersion xmlns="f8440490-6d1a-488a-8abf-48b89d0123a0" xsi:nil="true"/>
+    <TeamsChannelId xmlns="f8440490-6d1a-488a-8abf-48b89d0123a0" xsi:nil="true"/>
+    <IsNotebookLocked xmlns="f8440490-6d1a-488a-8abf-48b89d0123a0" xsi:nil="true"/>
+    <Students xmlns="f8440490-6d1a-488a-8abf-48b89d0123a0">
+      <UserInfo>
+        <DisplayName/>
+        <AccountId xsi:nil="true"/>
+        <AccountType/>
+      </UserInfo>
+    </Students>
+    <Templates xmlns="f8440490-6d1a-488a-8abf-48b89d0123a0" xsi:nil="true"/>
+    <CultureName xmlns="f8440490-6d1a-488a-8abf-48b89d0123a0" xsi:nil="true"/>
+    <Invited_Students xmlns="f8440490-6d1a-488a-8abf-48b89d0123a0" xsi:nil="true"/>
+    <Owner xmlns="f8440490-6d1a-488a-8abf-48b89d0123a0">
+      <UserInfo>
+        <DisplayName/>
+        <AccountId xsi:nil="true"/>
+        <AccountType/>
+      </UserInfo>
+    </Owner>
+    <Teachers xmlns="f8440490-6d1a-488a-8abf-48b89d0123a0">
+      <UserInfo>
+        <DisplayName/>
+        <AccountId xsi:nil="true"/>
+        <AccountType/>
+      </UserInfo>
+    </Teachers>
+    <Student_Groups xmlns="f8440490-6d1a-488a-8abf-48b89d0123a0">
+      <UserInfo>
+        <DisplayName/>
+        <AccountId xsi:nil="true"/>
+        <AccountType/>
+      </UserInfo>
+    </Student_Groups>
+    <Invited_Teachers xmlns="f8440490-6d1a-488a-8abf-48b89d0123a0" xsi:nil="true"/>
+    <Is_Collaboration_Space_Locked xmlns="f8440490-6d1a-488a-8abf-48b89d0123a0" xsi:nil="true"/>
+  </documentManagement>
+</p:properties>
+</file>
+
+<file path=customXml/item3.xml><?xml version="1.0" encoding="utf-8"?>
+<b:Sources xmlns:b="http://schemas.openxmlformats.org/officeDocument/2006/bibliography" xmlns="http://schemas.openxmlformats.org/officeDocument/2006/bibliography" SelectedStyle="\APA.XSL" StyleName="APA"/>
+</file>
+
+<file path=customXml/item4.xml><?xml version="1.0" encoding="utf-8"?>
 <ct:contentTypeSchema xmlns:ct="http://schemas.microsoft.com/office/2006/metadata/contentType" xmlns:ma="http://schemas.microsoft.com/office/2006/metadata/properties/metaAttributes" ct:_="" ma:_="" ma:contentTypeName="Documento" ma:contentTypeID="0x010100F13453D0801D5E45B1745A09551F1C32" ma:contentTypeVersion="28" ma:contentTypeDescription="Crie um novo documento." ma:contentTypeScope="" ma:versionID="fa9ef3803bb4ef638f344296fd7d9170">
   <xsd:schema xmlns:xsd="http://www.w3.org/2001/XMLSchema" xmlns:xs="http://www.w3.org/2001/XMLSchema" xmlns:p="http://schemas.microsoft.com/office/2006/metadata/properties" xmlns:ns3="f8440490-6d1a-488a-8abf-48b89d0123a0" xmlns:ns4="22206413-f776-4b11-bcb2-0b935dc83731" targetNamespace="http://schemas.microsoft.com/office/2006/metadata/properties" ma:root="true" ma:fieldsID="5a7e583b53460e8ff4480ccd12c418cb" ns3:_="" ns4:_="">
     <xsd:import namespace="f8440490-6d1a-488a-8abf-48b89d0123a0"/>
@@ -2453,68 +2534,33 @@
 </ct:contentTypeSchema>
 </file>
 
-<file path=customXml/item2.xml><?xml version="1.0" encoding="utf-8"?>
-<b:Sources xmlns:b="http://schemas.openxmlformats.org/officeDocument/2006/bibliography" xmlns="http://schemas.openxmlformats.org/officeDocument/2006/bibliography" SelectedStyle="\APA.XSL" StyleName="APA"/>
+<file path=customXml/itemProps1.xml><?xml version="1.0" encoding="utf-8"?>
+<ds:datastoreItem xmlns:ds="http://schemas.openxmlformats.org/officeDocument/2006/customXml" ds:itemID="{B85E711F-B717-4198-8316-E5E91CD00552}">
+  <ds:schemaRefs>
+    <ds:schemaRef ds:uri="http://schemas.microsoft.com/sharepoint/v3/contenttype/forms"/>
+  </ds:schemaRefs>
+</ds:datastoreItem>
 </file>
 
-<file path=customXml/item3.xml><?xml version="1.0" encoding="utf-8"?>
-<p:properties xmlns:p="http://schemas.microsoft.com/office/2006/metadata/properties" xmlns:xsi="http://www.w3.org/2001/XMLSchema-instance" xmlns:pc="http://schemas.microsoft.com/office/infopath/2007/PartnerControls">
-  <documentManagement>
-    <Has_Teacher_Only_SectionGroup xmlns="f8440490-6d1a-488a-8abf-48b89d0123a0" xsi:nil="true"/>
-    <NotebookType xmlns="f8440490-6d1a-488a-8abf-48b89d0123a0" xsi:nil="true"/>
-    <DefaultSectionNames xmlns="f8440490-6d1a-488a-8abf-48b89d0123a0" xsi:nil="true"/>
-    <Self_Registration_Enabled xmlns="f8440490-6d1a-488a-8abf-48b89d0123a0" xsi:nil="true"/>
-    <FolderType xmlns="f8440490-6d1a-488a-8abf-48b89d0123a0" xsi:nil="true"/>
-    <AppVersion xmlns="f8440490-6d1a-488a-8abf-48b89d0123a0" xsi:nil="true"/>
-    <TeamsChannelId xmlns="f8440490-6d1a-488a-8abf-48b89d0123a0" xsi:nil="true"/>
-    <IsNotebookLocked xmlns="f8440490-6d1a-488a-8abf-48b89d0123a0" xsi:nil="true"/>
-    <Students xmlns="f8440490-6d1a-488a-8abf-48b89d0123a0">
-      <UserInfo>
-        <DisplayName/>
-        <AccountId xsi:nil="true"/>
-        <AccountType/>
-      </UserInfo>
-    </Students>
-    <Templates xmlns="f8440490-6d1a-488a-8abf-48b89d0123a0" xsi:nil="true"/>
-    <CultureName xmlns="f8440490-6d1a-488a-8abf-48b89d0123a0" xsi:nil="true"/>
-    <Invited_Students xmlns="f8440490-6d1a-488a-8abf-48b89d0123a0" xsi:nil="true"/>
-    <Owner xmlns="f8440490-6d1a-488a-8abf-48b89d0123a0">
-      <UserInfo>
-        <DisplayName/>
-        <AccountId xsi:nil="true"/>
-        <AccountType/>
-      </UserInfo>
-    </Owner>
-    <Teachers xmlns="f8440490-6d1a-488a-8abf-48b89d0123a0">
-      <UserInfo>
-        <DisplayName/>
-        <AccountId xsi:nil="true"/>
-        <AccountType/>
-      </UserInfo>
-    </Teachers>
-    <Student_Groups xmlns="f8440490-6d1a-488a-8abf-48b89d0123a0">
-      <UserInfo>
-        <DisplayName/>
-        <AccountId xsi:nil="true"/>
-        <AccountType/>
-      </UserInfo>
-    </Student_Groups>
-    <Invited_Teachers xmlns="f8440490-6d1a-488a-8abf-48b89d0123a0" xsi:nil="true"/>
-    <Is_Collaboration_Space_Locked xmlns="f8440490-6d1a-488a-8abf-48b89d0123a0" xsi:nil="true"/>
-  </documentManagement>
-</p:properties>
+<file path=customXml/itemProps2.xml><?xml version="1.0" encoding="utf-8"?>
+<ds:datastoreItem xmlns:ds="http://schemas.openxmlformats.org/officeDocument/2006/customXml" ds:itemID="{3BDF5659-5564-4EB5-BC7F-0155D96B124B}">
+  <ds:schemaRefs>
+    <ds:schemaRef ds:uri="http://schemas.microsoft.com/office/2006/metadata/properties"/>
+    <ds:schemaRef ds:uri="http://schemas.microsoft.com/office/infopath/2007/PartnerControls"/>
+    <ds:schemaRef ds:uri="f8440490-6d1a-488a-8abf-48b89d0123a0"/>
+  </ds:schemaRefs>
+</ds:datastoreItem>
 </file>
 
-<file path=customXml/item4.xml><?xml version="1.0" encoding="utf-8"?>
-<?mso-contentType ?>
-<FormTemplates xmlns="http://schemas.microsoft.com/sharepoint/v3/contenttype/forms">
-  <Display>DocumentLibraryForm</Display>
-  <Edit>DocumentLibraryForm</Edit>
-  <New>DocumentLibraryForm</New>
-</FormTemplates>
+<file path=customXml/itemProps3.xml><?xml version="1.0" encoding="utf-8"?>
+<ds:datastoreItem xmlns:ds="http://schemas.openxmlformats.org/officeDocument/2006/customXml" ds:itemID="{E2DBC077-B53E-4C28-BC69-DBEDA8C137F4}">
+  <ds:schemaRefs>
+    <ds:schemaRef ds:uri="http://schemas.openxmlformats.org/officeDocument/2006/bibliography"/>
+  </ds:schemaRefs>
+</ds:datastoreItem>
 </file>
 
-<file path=customXml/itemProps1.xml><?xml version="1.0" encoding="utf-8"?>
+<file path=customXml/itemProps4.xml><?xml version="1.0" encoding="utf-8"?>
 <ds:datastoreItem xmlns:ds="http://schemas.openxmlformats.org/officeDocument/2006/customXml" ds:itemID="{6C38B239-01AB-40F9-89D8-22786FE3E204}">
   <ds:schemaRefs>
     <ds:schemaRef ds:uri="http://schemas.microsoft.com/office/2006/metadata/contentType"/>
@@ -2531,30 +2577,4 @@
     <ds:schemaRef ds:uri="http://schemas.microsoft.com/internal/obd"/>
   </ds:schemaRefs>
 </ds:datastoreItem>
-</file>
-
-<file path=customXml/itemProps2.xml><?xml version="1.0" encoding="utf-8"?>
-<ds:datastoreItem xmlns:ds="http://schemas.openxmlformats.org/officeDocument/2006/customXml" ds:itemID="{E2DBC077-B53E-4C28-BC69-DBEDA8C137F4}">
-  <ds:schemaRefs>
-    <ds:schemaRef ds:uri="http://schemas.openxmlformats.org/officeDocument/2006/bibliography"/>
-  </ds:schemaRefs>
-</ds:datastoreItem>
-</file>
-
-<file path=customXml/itemProps3.xml><?xml version="1.0" encoding="utf-8"?>
-<ds:datastoreItem xmlns:ds="http://schemas.openxmlformats.org/officeDocument/2006/customXml" ds:itemID="{3BDF5659-5564-4EB5-BC7F-0155D96B124B}">
-  <ds:schemaRefs>
-    <ds:schemaRef ds:uri="http://schemas.microsoft.com/office/2006/metadata/properties"/>
-    <ds:schemaRef ds:uri="http://schemas.microsoft.com/office/infopath/2007/PartnerControls"/>
-    <ds:schemaRef ds:uri="f8440490-6d1a-488a-8abf-48b89d0123a0"/>
-  </ds:schemaRefs>
-</ds:datastoreItem>
-</file>
-
-<file path=customXml/itemProps4.xml><?xml version="1.0" encoding="utf-8"?>
-<ds:datastoreItem xmlns:ds="http://schemas.openxmlformats.org/officeDocument/2006/customXml" ds:itemID="{B85E711F-B717-4198-8316-E5E91CD00552}">
-  <ds:schemaRefs>
-    <ds:schemaRef ds:uri="http://schemas.microsoft.com/sharepoint/v3/contenttype/forms"/>
-  </ds:schemaRefs>
-</ds:datastoreItem>
 </file>
</xml_diff>